<commit_message>
updated report and excel loops
</commit_message>
<xml_diff>
--- a/Alaska_ Weather and Wildlife throughout the Parks.docx
+++ b/Alaska_ Weather and Wildlife throughout the Parks.docx
@@ -14,10 +14,7 @@
       </w:r>
       <w:proofErr w:type="spellStart"/>
       <w:r>
-        <w:t>Osso</w:t>
-      </w:r>
-      <w:r>
-        <w:t>la</w:t>
+        <w:t>Ossola</w:t>
       </w:r>
       <w:proofErr w:type="spellEnd"/>
     </w:p>
@@ -41,30 +38,34 @@
         <w:t>Erich Mitchell</w:t>
       </w:r>
     </w:p>
-    <w:p>
-      <w:bookmarkStart w:id="0" w:name="_GoBack"/>
-      <w:bookmarkEnd w:id="0"/>
-    </w:p>
-    <w:p>
-      <w:r>
-        <w:t>Our motivation for this project is our general love for the great outdoors. Part of having a great trip is planning. We are providing a planning resource to help potential tourists to Alaskan state parks to use as a planning tool. Users will be able to sea</w:t>
-      </w:r>
-      <w:r>
-        <w:t xml:space="preserve">rch for different biodiversity within the 15 parks within our data set. Users will also be able to check out local weather to the parks for packing planning, and when the best time to visit is based on weather preferences. </w:t>
-      </w:r>
-    </w:p>
-    <w:p/>
-    <w:p>
-      <w:r>
-        <w:t xml:space="preserve">We chose MongoDB as the way to </w:t>
-      </w:r>
-      <w:r>
-        <w:t xml:space="preserve">navigate through our datasets. MongoDB allows data to be stored in JSON style dictionaries and allows for more variability in the data structure and quicker reading of the data. We were planning on using the national parks service website to pull data but </w:t>
-      </w:r>
-      <w:r>
-        <w:t>the website was down so we adjusted where we pulled our dataset. We were able to pull 15 separate parks wildlife data in csv format and used the park code as the primary key:</w:t>
-      </w:r>
-    </w:p>
+    <w:p/>
+    <w:p>
+      <w:r>
+        <w:t>Our motivation for this project is our general love for the great outdoors. Part of having a great trip is planning. We are providing a M</w:t>
+      </w:r>
+      <w:r>
+        <w:t>ongoDB</w:t>
+      </w:r>
+      <w:r>
+        <w:t xml:space="preserve"> as a planning resource to help potential tourists to Alaskan state parks. Users will be able to search for diffe</w:t>
+      </w:r>
+      <w:r>
+        <w:t>rent biodiversity within the 7 parks within our data set. Users will also be able to check out current local weather to the parks for packing.</w:t>
+      </w:r>
+    </w:p>
+    <w:p/>
+    <w:p>
+      <w:r>
+        <w:t>We chose MongoDB as the way to navigate through our datasets. MongoDB allows data to be stored in JSON style dic</w:t>
+      </w:r>
+      <w:r>
+        <w:t xml:space="preserve">tionaries and allows for more variability in the data structure and quicker reading of the data. We were planning on using the national parks service website to pull data but the website was down so we adjusted where we pulled our dataset. We were able to </w:t>
+      </w:r>
+      <w:r>
+        <w:t>pull 7 separate parks wildlife data in csv format and used the park code as the primary key:</w:t>
+      </w:r>
+    </w:p>
+    <w:p/>
     <w:p>
       <w:r>
         <w:rPr>
@@ -72,15 +73,15 @@
         </w:rPr>
         <w:drawing>
           <wp:inline distT="114300" distB="114300" distL="114300" distR="114300">
-            <wp:extent cx="5248275" cy="885825"/>
+            <wp:extent cx="5943600" cy="876300"/>
             <wp:effectExtent l="0" t="0" r="0" b="0"/>
-            <wp:docPr id="1" name="image2.png"/>
+            <wp:docPr id="8" name="image1.png"/>
             <wp:cNvGraphicFramePr/>
             <a:graphic xmlns:a="http://schemas.openxmlformats.org/drawingml/2006/main">
               <a:graphicData uri="http://schemas.openxmlformats.org/drawingml/2006/picture">
                 <pic:pic xmlns:pic="http://schemas.openxmlformats.org/drawingml/2006/picture">
                   <pic:nvPicPr>
-                    <pic:cNvPr id="0" name="image2.png"/>
+                    <pic:cNvPr id="0" name="image1.png"/>
                     <pic:cNvPicPr preferRelativeResize="0"/>
                   </pic:nvPicPr>
                   <pic:blipFill>
@@ -93,7 +94,7 @@
                   <pic:spPr>
                     <a:xfrm>
                       <a:off x="0" y="0"/>
-                      <a:ext cx="5248275" cy="885825"/>
+                      <a:ext cx="5943600" cy="876300"/>
                     </a:xfrm>
                     <a:prstGeom prst="rect">
                       <a:avLst/>
@@ -107,6 +108,7 @@
         </w:drawing>
       </w:r>
     </w:p>
+    <w:p/>
     <w:p>
       <w:r>
         <w:t>We got the data from the following websites:</w:t>
@@ -128,10 +130,7 @@
     </w:p>
     <w:p>
       <w:r>
-        <w:t>http</w:t>
-      </w:r>
-      <w:r>
-        <w:t>s://www.kaggle.com/nationalparkservice/park-biodiversity</w:t>
+        <w:t>https://www.kaggle.com/nationalparkservice/park-biodiversity</w:t>
       </w:r>
     </w:p>
     <w:p>
@@ -144,7 +143,10 @@
       </w:r>
       <w:proofErr w:type="spellEnd"/>
       <w:r>
-        <w:t xml:space="preserve"> current</w:t>
+        <w:t xml:space="preserve"> curren</w:t>
+      </w:r>
+      <w:r>
+        <w:t>t</w:t>
       </w:r>
     </w:p>
     <w:p>
@@ -180,10 +182,7 @@
     <w:p/>
     <w:p>
       <w:r>
-        <w:t>Each excel doc was parsed ou</w:t>
-      </w:r>
-      <w:r>
-        <w:t xml:space="preserve">t in a clean format, and we focused on the ‘common </w:t>
+        <w:t xml:space="preserve">Each excel doc was parsed out in a clean format, and we focused on the ‘common </w:t>
       </w:r>
       <w:proofErr w:type="spellStart"/>
       <w:r>
@@ -191,10 +190,10 @@
       </w:r>
       <w:proofErr w:type="spellEnd"/>
       <w:r>
-        <w:t>’, and ‘abundance’. There was a slight difference between some of the datasets between the keywords ‘occurrence’ and ‘abundance’ so added both in to ensure the record was added to the dict</w:t>
-      </w:r>
-      <w:r>
-        <w:t xml:space="preserve">ionary. </w:t>
+        <w:t>’, and ‘abun</w:t>
+      </w:r>
+      <w:r>
+        <w:t xml:space="preserve">dance’. There was a slight difference between some of the datasets between the keywords ‘occurrence’ and ‘abundance’ so added both in to ensure the record was added to the dictionary. </w:t>
       </w:r>
     </w:p>
     <w:p>
@@ -202,17 +201,18 @@
         <w:rPr>
           <w:noProof/>
         </w:rPr>
+        <w:lastRenderedPageBreak/>
         <w:drawing>
           <wp:inline distT="114300" distB="114300" distL="114300" distR="114300">
-            <wp:extent cx="5943600" cy="1270000"/>
+            <wp:extent cx="5873969" cy="1252538"/>
             <wp:effectExtent l="0" t="0" r="0" b="0"/>
-            <wp:docPr id="5" name="image4.png"/>
+            <wp:docPr id="4" name="image2.png"/>
             <wp:cNvGraphicFramePr/>
             <a:graphic xmlns:a="http://schemas.openxmlformats.org/drawingml/2006/main">
               <a:graphicData uri="http://schemas.openxmlformats.org/drawingml/2006/picture">
                 <pic:pic xmlns:pic="http://schemas.openxmlformats.org/drawingml/2006/picture">
                   <pic:nvPicPr>
-                    <pic:cNvPr id="0" name="image4.png"/>
+                    <pic:cNvPr id="0" name="image2.png"/>
                     <pic:cNvPicPr preferRelativeResize="0"/>
                   </pic:nvPicPr>
                   <pic:blipFill>
@@ -225,7 +225,7 @@
                   <pic:spPr>
                     <a:xfrm>
                       <a:off x="0" y="0"/>
-                      <a:ext cx="5943600" cy="1270000"/>
+                      <a:ext cx="5873969" cy="1252538"/>
                     </a:xfrm>
                     <a:prstGeom prst="rect">
                       <a:avLst/>
@@ -244,18 +244,17 @@
         <w:rPr>
           <w:noProof/>
         </w:rPr>
-        <w:lastRenderedPageBreak/>
         <w:drawing>
           <wp:inline distT="114300" distB="114300" distL="114300" distR="114300">
-            <wp:extent cx="5943600" cy="901700"/>
+            <wp:extent cx="5909366" cy="894037"/>
             <wp:effectExtent l="0" t="0" r="0" b="0"/>
-            <wp:docPr id="2" name="image1.png"/>
+            <wp:docPr id="1" name="image6.png"/>
             <wp:cNvGraphicFramePr/>
             <a:graphic xmlns:a="http://schemas.openxmlformats.org/drawingml/2006/main">
               <a:graphicData uri="http://schemas.openxmlformats.org/drawingml/2006/picture">
                 <pic:pic xmlns:pic="http://schemas.openxmlformats.org/drawingml/2006/picture">
                   <pic:nvPicPr>
-                    <pic:cNvPr id="0" name="image1.png"/>
+                    <pic:cNvPr id="0" name="image6.png"/>
                     <pic:cNvPicPr preferRelativeResize="0"/>
                   </pic:nvPicPr>
                   <pic:blipFill>
@@ -268,7 +267,7 @@
                   <pic:spPr>
                     <a:xfrm>
                       <a:off x="0" y="0"/>
-                      <a:ext cx="5943600" cy="901700"/>
+                      <a:ext cx="5909366" cy="894037"/>
                     </a:xfrm>
                     <a:prstGeom prst="rect">
                       <a:avLst/>
@@ -297,13 +296,13 @@
           <wp:inline distT="114300" distB="114300" distL="114300" distR="114300">
             <wp:extent cx="2033588" cy="1190770"/>
             <wp:effectExtent l="0" t="0" r="0" b="0"/>
-            <wp:docPr id="6" name="image7.png"/>
+            <wp:docPr id="5" name="image8.png"/>
             <wp:cNvGraphicFramePr/>
             <a:graphic xmlns:a="http://schemas.openxmlformats.org/drawingml/2006/main">
               <a:graphicData uri="http://schemas.openxmlformats.org/drawingml/2006/picture">
                 <pic:pic xmlns:pic="http://schemas.openxmlformats.org/drawingml/2006/picture">
                   <pic:nvPicPr>
-                    <pic:cNvPr id="0" name="image7.png"/>
+                    <pic:cNvPr id="0" name="image8.png"/>
                     <pic:cNvPicPr preferRelativeResize="0"/>
                   </pic:nvPicPr>
                   <pic:blipFill>
@@ -337,13 +336,13 @@
           <wp:inline distT="114300" distB="114300" distL="114300" distR="114300">
             <wp:extent cx="2859070" cy="1379812"/>
             <wp:effectExtent l="0" t="0" r="0" b="0"/>
-            <wp:docPr id="4" name="image5.png"/>
+            <wp:docPr id="2" name="image9.png"/>
             <wp:cNvGraphicFramePr/>
             <a:graphic xmlns:a="http://schemas.openxmlformats.org/drawingml/2006/main">
               <a:graphicData uri="http://schemas.openxmlformats.org/drawingml/2006/picture">
                 <pic:pic xmlns:pic="http://schemas.openxmlformats.org/drawingml/2006/picture">
                   <pic:nvPicPr>
-                    <pic:cNvPr id="0" name="image5.png"/>
+                    <pic:cNvPr id="0" name="image9.png"/>
                     <pic:cNvPicPr preferRelativeResize="0"/>
                   </pic:nvPicPr>
                   <pic:blipFill>
@@ -373,7 +372,127 @@
     <w:p/>
     <w:p>
       <w:r>
-        <w:t xml:space="preserve">We created a for loop to loop through each park code based on the category, then added the common name, occurrence, and abundance to lists to create a dictionary. </w:t>
+        <w:t>We created a for loop to loop through each park code and return a single instance of the selected keys: “Park Name”</w:t>
+      </w:r>
+      <w:proofErr w:type="gramStart"/>
+      <w:r>
+        <w:t>, ”City</w:t>
+      </w:r>
+      <w:proofErr w:type="gramEnd"/>
+      <w:r>
+        <w:t>”, “Min Temp”, and “Max Temp”. This was the trickiest steps while getting the single value to append to the list. We can fill the dict</w:t>
+      </w:r>
+      <w:r>
+        <w:t>ionary with the values pulled from the main data frame, then send through a second loop to append the unique values to a new dictionary.</w:t>
+      </w:r>
+    </w:p>
+    <w:p/>
+    <w:p>
+      <w:r>
+        <w:rPr>
+          <w:noProof/>
+        </w:rPr>
+        <w:drawing>
+          <wp:inline distT="114300" distB="114300" distL="114300" distR="114300">
+            <wp:extent cx="3431638" cy="2643188"/>
+            <wp:effectExtent l="0" t="0" r="0" b="0"/>
+            <wp:docPr id="6" name="image3.png"/>
+            <wp:cNvGraphicFramePr/>
+            <a:graphic xmlns:a="http://schemas.openxmlformats.org/drawingml/2006/main">
+              <a:graphicData uri="http://schemas.openxmlformats.org/drawingml/2006/picture">
+                <pic:pic xmlns:pic="http://schemas.openxmlformats.org/drawingml/2006/picture">
+                  <pic:nvPicPr>
+                    <pic:cNvPr id="0" name="image3.png"/>
+                    <pic:cNvPicPr preferRelativeResize="0"/>
+                  </pic:nvPicPr>
+                  <pic:blipFill>
+                    <a:blip r:embed="rId9"/>
+                    <a:srcRect/>
+                    <a:stretch>
+                      <a:fillRect/>
+                    </a:stretch>
+                  </pic:blipFill>
+                  <pic:spPr>
+                    <a:xfrm>
+                      <a:off x="0" y="0"/>
+                      <a:ext cx="3431638" cy="2643188"/>
+                    </a:xfrm>
+                    <a:prstGeom prst="rect">
+                      <a:avLst/>
+                    </a:prstGeom>
+                    <a:ln/>
+                  </pic:spPr>
+                </pic:pic>
+              </a:graphicData>
+            </a:graphic>
+          </wp:inline>
+        </w:drawing>
+      </w:r>
+    </w:p>
+    <w:p>
+      <w:r>
+        <w:t xml:space="preserve">This allowed for the park and weather data to be displayed with unique values in the dictionary. </w:t>
+      </w:r>
+    </w:p>
+    <w:p>
+      <w:r>
+        <w:rPr>
+          <w:noProof/>
+        </w:rPr>
+        <w:lastRenderedPageBreak/>
+        <w:drawing>
+          <wp:inline distT="114300" distB="114300" distL="114300" distR="114300">
+            <wp:extent cx="5133975" cy="819150"/>
+            <wp:effectExtent l="0" t="0" r="0" b="0"/>
+            <wp:docPr id="7" name="image4.png"/>
+            <wp:cNvGraphicFramePr/>
+            <a:graphic xmlns:a="http://schemas.openxmlformats.org/drawingml/2006/main">
+              <a:graphicData uri="http://schemas.openxmlformats.org/drawingml/2006/picture">
+                <pic:pic xmlns:pic="http://schemas.openxmlformats.org/drawingml/2006/picture">
+                  <pic:nvPicPr>
+                    <pic:cNvPr id="0" name="image4.png"/>
+                    <pic:cNvPicPr preferRelativeResize="0"/>
+                  </pic:nvPicPr>
+                  <pic:blipFill>
+                    <a:blip r:embed="rId10"/>
+                    <a:srcRect/>
+                    <a:stretch>
+                      <a:fillRect/>
+                    </a:stretch>
+                  </pic:blipFill>
+                  <pic:spPr>
+                    <a:xfrm>
+                      <a:off x="0" y="0"/>
+                      <a:ext cx="5133975" cy="819150"/>
+                    </a:xfrm>
+                    <a:prstGeom prst="rect">
+                      <a:avLst/>
+                    </a:prstGeom>
+                    <a:ln/>
+                  </pic:spPr>
+                </pic:pic>
+              </a:graphicData>
+            </a:graphic>
+          </wp:inline>
+        </w:drawing>
+      </w:r>
+    </w:p>
+    <w:p/>
+    <w:p/>
+    <w:p>
+      <w:r>
+        <w:t>The final loop</w:t>
+      </w:r>
+      <w:r>
+        <w:t xml:space="preserve"> was based on biodiversity category </w:t>
+      </w:r>
+      <w:proofErr w:type="gramStart"/>
+      <w:r>
+        <w:t>-  which</w:t>
+      </w:r>
+      <w:proofErr w:type="gramEnd"/>
+      <w:r>
+        <w:t xml:space="preserve"> added the common name, occurrence, and abundance to lists to create a dictionary that was tied to the specific state park. </w:t>
       </w:r>
     </w:p>
     <w:p/>
@@ -386,17 +505,17 @@
           <wp:inline distT="114300" distB="114300" distL="114300" distR="114300">
             <wp:extent cx="5467350" cy="1085850"/>
             <wp:effectExtent l="0" t="0" r="0" b="0"/>
-            <wp:docPr id="7" name="image6.png"/>
+            <wp:docPr id="9" name="image7.png"/>
             <wp:cNvGraphicFramePr/>
             <a:graphic xmlns:a="http://schemas.openxmlformats.org/drawingml/2006/main">
               <a:graphicData uri="http://schemas.openxmlformats.org/drawingml/2006/picture">
                 <pic:pic xmlns:pic="http://schemas.openxmlformats.org/drawingml/2006/picture">
                   <pic:nvPicPr>
-                    <pic:cNvPr id="0" name="image6.png"/>
+                    <pic:cNvPr id="0" name="image7.png"/>
                     <pic:cNvPicPr preferRelativeResize="0"/>
                   </pic:nvPicPr>
                   <pic:blipFill>
-                    <a:blip r:embed="rId9"/>
+                    <a:blip r:embed="rId11"/>
                     <a:srcRect/>
                     <a:stretch>
                       <a:fillRect/>
@@ -419,6 +538,7 @@
         </w:drawing>
       </w:r>
     </w:p>
+    <w:p/>
     <w:p>
       <w:r>
         <w:rPr>
@@ -426,19 +546,19 @@
         </w:rPr>
         <w:drawing>
           <wp:inline distT="114300" distB="114300" distL="114300" distR="114300">
-            <wp:extent cx="3826193" cy="2452688"/>
+            <wp:extent cx="4305300" cy="1952625"/>
             <wp:effectExtent l="0" t="0" r="0" b="0"/>
-            <wp:docPr id="3" name="image3.png"/>
+            <wp:docPr id="3" name="image5.png"/>
             <wp:cNvGraphicFramePr/>
             <a:graphic xmlns:a="http://schemas.openxmlformats.org/drawingml/2006/main">
               <a:graphicData uri="http://schemas.openxmlformats.org/drawingml/2006/picture">
                 <pic:pic xmlns:pic="http://schemas.openxmlformats.org/drawingml/2006/picture">
                   <pic:nvPicPr>
-                    <pic:cNvPr id="0" name="image3.png"/>
+                    <pic:cNvPr id="0" name="image5.png"/>
                     <pic:cNvPicPr preferRelativeResize="0"/>
                   </pic:nvPicPr>
                   <pic:blipFill>
-                    <a:blip r:embed="rId10"/>
+                    <a:blip r:embed="rId12"/>
                     <a:srcRect/>
                     <a:stretch>
                       <a:fillRect/>
@@ -447,7 +567,7 @@
                   <pic:spPr>
                     <a:xfrm>
                       <a:off x="0" y="0"/>
-                      <a:ext cx="3826193" cy="2452688"/>
+                      <a:ext cx="4305300" cy="1952625"/>
                     </a:xfrm>
                     <a:prstGeom prst="rect">
                       <a:avLst/>
@@ -462,23 +582,48 @@
       </w:r>
     </w:p>
     <w:p/>
-    <w:p>
-      <w:r>
-        <w:t>We decided to use an open weather API to get weather data surrounding the parks. We reached out to a Park Scientist in Alaska and found out that most of the weather stations are outside the parks themselves. We then pulled the weather data for the city tha</w:t>
-      </w:r>
-      <w:r>
-        <w:t>t park is in, or the closest city.</w:t>
-      </w:r>
-    </w:p>
-    <w:p/>
-    <w:p>
-      <w:r>
-        <w:lastRenderedPageBreak/>
-        <w:t>Use’ cases for the data we pulled would likely be for vacation planning. This will help tourists research what kinds of wildlife and vegetation is active in the different parks around Alaska. For example, where would the</w:t>
-      </w:r>
-      <w:r>
-        <w:t xml:space="preserve">y want to go if they wanted to see wolves, etc. Users will be able to look up weather conditions for trip planning to have the greatest chance for optimal weather conditions on their trip. </w:t>
-      </w:r>
+    <w:p/>
+    <w:p/>
+    <w:p>
+      <w:r>
+        <w:t>We decided to use an open weather API to get weather data surrounding the park</w:t>
+      </w:r>
+      <w:r>
+        <w:t xml:space="preserve">s. We reached out to a Park Scientist in Alaska and found out that most of the weather stations are outside the parks themselves. We got a National Park List from Leah which provided </w:t>
+      </w:r>
+      <w:proofErr w:type="spellStart"/>
+      <w:r>
+        <w:t>lat</w:t>
+      </w:r>
+      <w:proofErr w:type="spellEnd"/>
+      <w:r>
+        <w:t xml:space="preserve"> and long information for parks across the US. We filtered the data to</w:t>
+      </w:r>
+      <w:r>
+        <w:t xml:space="preserve"> be state specific for Alaska. Then using geo mapping located the nearest city to the </w:t>
+      </w:r>
+      <w:proofErr w:type="spellStart"/>
+      <w:r>
+        <w:t>lat</w:t>
+      </w:r>
+      <w:proofErr w:type="spellEnd"/>
+      <w:r>
+        <w:t xml:space="preserve"> and long of the park. This allowed us to pull the weather data nearest to the park as a general indicator for how park conditions would be. </w:t>
+      </w:r>
+    </w:p>
+    <w:p/>
+    <w:p>
+      <w:r>
+        <w:t>Use cases for the dat</w:t>
+      </w:r>
+      <w:r>
+        <w:t>a we pulled would likely be for vacation planning. This will help tourists research what kinds of wildlife and vegetation is active in the different parks around Alaska. For example, where would they want to go if they wanted to see wolves, etc. Users will</w:t>
+      </w:r>
+      <w:r>
+        <w:t xml:space="preserve"> be able to look up current weather conditions for trip planning. </w:t>
+      </w:r>
+      <w:bookmarkStart w:id="0" w:name="_GoBack"/>
+      <w:bookmarkEnd w:id="0"/>
     </w:p>
     <w:p/>
     <w:p/>

</xml_diff>